<commit_message>
task 40 percent done
</commit_message>
<xml_diff>
--- a/m4_soal/[INF] MDP Kamis (E-304) Minggu 4.docx
+++ b/m4_soal/[INF] MDP Kamis (E-304) Minggu 4.docx
@@ -5803,8 +5803,14 @@
             <w:pPr>
               <w:ind w:left="0" w:hanging="2"/>
               <w:jc w:val="both"/>
+              <w:rPr>
+                <w:highlight w:val="yellow"/>
+              </w:rPr>
             </w:pPr>
             <w:r>
+              <w:rPr>
+                <w:highlight w:val="yellow"/>
+              </w:rPr>
               <w:t>0/2</w:t>
             </w:r>
           </w:p>
@@ -5817,8 +5823,14 @@
             <w:pPr>
               <w:ind w:left="0" w:hanging="2"/>
               <w:jc w:val="both"/>
+              <w:rPr>
+                <w:highlight w:val="yellow"/>
+              </w:rPr>
             </w:pPr>
             <w:r>
+              <w:rPr>
+                <w:highlight w:val="yellow"/>
+              </w:rPr>
               <w:t>Number dapat menambah sesuai dengan power jika screen ditekan</w:t>
             </w:r>
           </w:p>
@@ -5833,8 +5845,14 @@
             <w:pPr>
               <w:ind w:left="0" w:hanging="2"/>
               <w:jc w:val="both"/>
+              <w:rPr>
+                <w:highlight w:val="yellow"/>
+              </w:rPr>
             </w:pPr>
             <w:r>
+              <w:rPr>
+                <w:highlight w:val="yellow"/>
+              </w:rPr>
               <w:t>0/2/4</w:t>
             </w:r>
           </w:p>
@@ -5847,8 +5865,14 @@
             <w:pPr>
               <w:ind w:leftChars="0" w:left="0" w:firstLineChars="0" w:firstLine="0"/>
               <w:jc w:val="both"/>
+              <w:rPr>
+                <w:highlight w:val="yellow"/>
+              </w:rPr>
             </w:pPr>
             <w:r>
+              <w:rPr>
+                <w:highlight w:val="yellow"/>
+              </w:rPr>
               <w:t>Perhitungan coin/second sesuai</w:t>
             </w:r>
           </w:p>
@@ -5856,11 +5880,20 @@
             <w:pPr>
               <w:ind w:leftChars="0" w:left="0" w:firstLineChars="0" w:firstLine="0"/>
               <w:jc w:val="both"/>
+              <w:rPr>
+                <w:highlight w:val="yellow"/>
+              </w:rPr>
             </w:pPr>
             <w:r>
+              <w:rPr>
+                <w:highlight w:val="yellow"/>
+              </w:rPr>
               <w:t>2</w:t>
             </w:r>
             <w:r>
+              <w:rPr>
+                <w:highlight w:val="yellow"/>
+              </w:rPr>
               <w:t>: Jika ada user click / auto click tidak terbaca</w:t>
             </w:r>
           </w:p>
@@ -5907,8 +5940,14 @@
             <w:pPr>
               <w:ind w:left="0" w:hanging="2"/>
               <w:jc w:val="both"/>
+              <w:rPr>
+                <w:highlight w:val="yellow"/>
+              </w:rPr>
             </w:pPr>
             <w:r>
+              <w:rPr>
+                <w:highlight w:val="yellow"/>
+              </w:rPr>
               <w:t>0/2</w:t>
             </w:r>
           </w:p>
@@ -5921,8 +5960,14 @@
             <w:pPr>
               <w:ind w:left="0" w:hanging="2"/>
               <w:jc w:val="both"/>
+              <w:rPr>
+                <w:highlight w:val="yellow"/>
+              </w:rPr>
             </w:pPr>
             <w:r>
+              <w:rPr>
+                <w:highlight w:val="yellow"/>
+              </w:rPr>
               <w:t>Click power dapat menambah power dari click</w:t>
             </w:r>
           </w:p>
@@ -5937,8 +5982,14 @@
             <w:pPr>
               <w:ind w:left="0" w:hanging="2"/>
               <w:jc w:val="both"/>
+              <w:rPr>
+                <w:highlight w:val="yellow"/>
+              </w:rPr>
             </w:pPr>
             <w:r>
+              <w:rPr>
+                <w:highlight w:val="yellow"/>
+              </w:rPr>
               <w:t>0/2</w:t>
             </w:r>
           </w:p>
@@ -5951,8 +6002,14 @@
             <w:pPr>
               <w:ind w:left="0" w:hanging="2"/>
               <w:jc w:val="both"/>
+              <w:rPr>
+                <w:highlight w:val="yellow"/>
+              </w:rPr>
             </w:pPr>
             <w:r>
+              <w:rPr>
+                <w:highlight w:val="yellow"/>
+              </w:rPr>
               <w:t>Auto clicker bekerja dengan benar</w:t>
             </w:r>
           </w:p>
@@ -5967,8 +6024,14 @@
             <w:pPr>
               <w:ind w:left="0" w:hanging="2"/>
               <w:jc w:val="both"/>
+              <w:rPr>
+                <w:highlight w:val="yellow"/>
+              </w:rPr>
             </w:pPr>
             <w:r>
+              <w:rPr>
+                <w:highlight w:val="yellow"/>
+              </w:rPr>
               <w:t>0/2</w:t>
             </w:r>
           </w:p>
@@ -5981,8 +6044,14 @@
             <w:pPr>
               <w:ind w:left="0" w:hanging="2"/>
               <w:jc w:val="both"/>
+              <w:rPr>
+                <w:highlight w:val="yellow"/>
+              </w:rPr>
             </w:pPr>
             <w:r>
+              <w:rPr>
+                <w:highlight w:val="yellow"/>
+              </w:rPr>
               <w:t>Auto click power dapat menambah power dari autoclick</w:t>
             </w:r>
           </w:p>
@@ -5997,8 +6066,14 @@
             <w:pPr>
               <w:ind w:left="0" w:hanging="2"/>
               <w:jc w:val="both"/>
+              <w:rPr>
+                <w:highlight w:val="yellow"/>
+              </w:rPr>
             </w:pPr>
             <w:r>
+              <w:rPr>
+                <w:highlight w:val="yellow"/>
+              </w:rPr>
               <w:t>0/2</w:t>
             </w:r>
           </w:p>
@@ -6011,8 +6086,14 @@
             <w:pPr>
               <w:ind w:left="0" w:hanging="2"/>
               <w:jc w:val="both"/>
+              <w:rPr>
+                <w:highlight w:val="yellow"/>
+              </w:rPr>
             </w:pPr>
             <w:r>
+              <w:rPr>
+                <w:highlight w:val="yellow"/>
+              </w:rPr>
               <w:t>Koin berkurang sesuai harga upgrade</w:t>
             </w:r>
           </w:p>
@@ -6584,13 +6665,7 @@
                               <w:rPr>
                                 <w:color w:val="000000"/>
                               </w:rPr>
-                              <w:t xml:space="preserve">Penyusun </w:t>
-                            </w:r>
-                            <w:r>
-                              <w:rPr>
-                                <w:color w:val="000000"/>
-                              </w:rPr>
-                              <w:t>Soal</w:t>
+                              <w:t>Penyusun Soal</w:t>
                             </w:r>
                           </w:p>
                           <w:p>
@@ -6672,13 +6747,7 @@
                         <w:rPr>
                           <w:color w:val="000000"/>
                         </w:rPr>
-                        <w:t xml:space="preserve">Penyusun </w:t>
-                      </w:r>
-                      <w:r>
-                        <w:rPr>
-                          <w:color w:val="000000"/>
-                        </w:rPr>
-                        <w:t>Soal</w:t>
+                        <w:t>Penyusun Soal</w:t>
                       </w:r>
                     </w:p>
                     <w:p>

</xml_diff>